<commit_message>
Re-balanced point cost, new character
</commit_message>
<xml_diff>
--- a/Player's Armory/Armory.docx
+++ b/Player's Armory/Armory.docx
@@ -58,7 +58,6 @@
               <w:rFonts w:asciiTheme="minorHAnsi" w:hAnsiTheme="minorHAnsi"/>
               <w:noProof/>
               <w:sz w:val="22"/>
-              <w:lang w:val="en-US"/>
             </w:rPr>
           </w:pPr>
           <w:r>
@@ -79,7 +78,7 @@
             </w:rPr>
             <w:fldChar w:fldCharType="separate"/>
           </w:r>
-          <w:hyperlink w:anchor="_Toc467930301" w:history="1">
+          <w:hyperlink w:anchor="_Toc472884510" w:history="1">
             <w:r>
               <w:rPr>
                 <w:rStyle w:val="Hyperlink"/>
@@ -92,7 +91,6 @@
               <w:rPr>
                 <w:noProof/>
                 <w:webHidden/>
-                <w:lang w:val="en-US"/>
               </w:rPr>
               <w:tab/>
             </w:r>
@@ -100,7 +98,6 @@
               <w:rPr>
                 <w:noProof/>
                 <w:webHidden/>
-                <w:lang w:val="en-US"/>
               </w:rPr>
               <w:fldChar w:fldCharType="begin"/>
             </w:r>
@@ -108,22 +105,19 @@
               <w:rPr>
                 <w:noProof/>
                 <w:webHidden/>
-                <w:lang w:val="en-US"/>
-              </w:rPr>
-              <w:instrText xml:space="preserve"> PAGEREF _Toc467930301 \h </w:instrText>
+              </w:rPr>
+              <w:instrText xml:space="preserve"> PAGEREF _Toc472884510 \h </w:instrText>
             </w:r>
             <w:r>
               <w:rPr>
                 <w:noProof/>
                 <w:webHidden/>
-                <w:lang w:val="en-US"/>
               </w:rPr>
             </w:r>
             <w:r>
               <w:rPr>
                 <w:noProof/>
                 <w:webHidden/>
-                <w:lang w:val="en-US"/>
               </w:rPr>
               <w:fldChar w:fldCharType="separate"/>
             </w:r>
@@ -131,7 +125,6 @@
               <w:rPr>
                 <w:noProof/>
                 <w:webHidden/>
-                <w:lang w:val="en-US"/>
               </w:rPr>
               <w:t>2</w:t>
             </w:r>
@@ -139,7 +132,6 @@
               <w:rPr>
                 <w:noProof/>
                 <w:webHidden/>
-                <w:lang w:val="en-US"/>
               </w:rPr>
               <w:fldChar w:fldCharType="end"/>
             </w:r>
@@ -155,10 +147,9 @@
               <w:rFonts w:asciiTheme="minorHAnsi" w:hAnsiTheme="minorHAnsi"/>
               <w:noProof/>
               <w:sz w:val="22"/>
-              <w:lang w:val="en-US"/>
             </w:rPr>
           </w:pPr>
-          <w:hyperlink w:anchor="_Toc467930302" w:history="1">
+          <w:hyperlink w:anchor="_Toc472884511" w:history="1">
             <w:r>
               <w:rPr>
                 <w:rStyle w:val="Hyperlink"/>
@@ -171,7 +162,6 @@
               <w:rPr>
                 <w:noProof/>
                 <w:webHidden/>
-                <w:lang w:val="en-US"/>
               </w:rPr>
               <w:tab/>
             </w:r>
@@ -179,7 +169,6 @@
               <w:rPr>
                 <w:noProof/>
                 <w:webHidden/>
-                <w:lang w:val="en-US"/>
               </w:rPr>
               <w:fldChar w:fldCharType="begin"/>
             </w:r>
@@ -187,22 +176,19 @@
               <w:rPr>
                 <w:noProof/>
                 <w:webHidden/>
-                <w:lang w:val="en-US"/>
-              </w:rPr>
-              <w:instrText xml:space="preserve"> PAGEREF _Toc467930302 \h </w:instrText>
+              </w:rPr>
+              <w:instrText xml:space="preserve"> PAGEREF _Toc472884511 \h </w:instrText>
             </w:r>
             <w:r>
               <w:rPr>
                 <w:noProof/>
                 <w:webHidden/>
-                <w:lang w:val="en-US"/>
               </w:rPr>
             </w:r>
             <w:r>
               <w:rPr>
                 <w:noProof/>
                 <w:webHidden/>
-                <w:lang w:val="en-US"/>
               </w:rPr>
               <w:fldChar w:fldCharType="separate"/>
             </w:r>
@@ -210,7 +196,6 @@
               <w:rPr>
                 <w:noProof/>
                 <w:webHidden/>
-                <w:lang w:val="en-US"/>
               </w:rPr>
               <w:t>2</w:t>
             </w:r>
@@ -218,7 +203,6 @@
               <w:rPr>
                 <w:noProof/>
                 <w:webHidden/>
-                <w:lang w:val="en-US"/>
               </w:rPr>
               <w:fldChar w:fldCharType="end"/>
             </w:r>
@@ -234,10 +218,9 @@
               <w:rFonts w:asciiTheme="minorHAnsi" w:hAnsiTheme="minorHAnsi"/>
               <w:noProof/>
               <w:sz w:val="22"/>
-              <w:lang w:val="en-US"/>
             </w:rPr>
           </w:pPr>
-          <w:hyperlink w:anchor="_Toc467930303" w:history="1">
+          <w:hyperlink w:anchor="_Toc472884512" w:history="1">
             <w:r>
               <w:rPr>
                 <w:rStyle w:val="Hyperlink"/>
@@ -250,7 +233,6 @@
               <w:rPr>
                 <w:noProof/>
                 <w:webHidden/>
-                <w:lang w:val="en-US"/>
               </w:rPr>
               <w:tab/>
             </w:r>
@@ -258,7 +240,6 @@
               <w:rPr>
                 <w:noProof/>
                 <w:webHidden/>
-                <w:lang w:val="en-US"/>
               </w:rPr>
               <w:fldChar w:fldCharType="begin"/>
             </w:r>
@@ -266,22 +247,19 @@
               <w:rPr>
                 <w:noProof/>
                 <w:webHidden/>
-                <w:lang w:val="en-US"/>
-              </w:rPr>
-              <w:instrText xml:space="preserve"> PAGEREF _Toc467930303 \h </w:instrText>
+              </w:rPr>
+              <w:instrText xml:space="preserve"> PAGEREF _Toc472884512 \h </w:instrText>
             </w:r>
             <w:r>
               <w:rPr>
                 <w:noProof/>
                 <w:webHidden/>
-                <w:lang w:val="en-US"/>
               </w:rPr>
             </w:r>
             <w:r>
               <w:rPr>
                 <w:noProof/>
                 <w:webHidden/>
-                <w:lang w:val="en-US"/>
               </w:rPr>
               <w:fldChar w:fldCharType="separate"/>
             </w:r>
@@ -289,7 +267,6 @@
               <w:rPr>
                 <w:noProof/>
                 <w:webHidden/>
-                <w:lang w:val="en-US"/>
               </w:rPr>
               <w:t>3</w:t>
             </w:r>
@@ -297,7 +274,6 @@
               <w:rPr>
                 <w:noProof/>
                 <w:webHidden/>
-                <w:lang w:val="en-US"/>
               </w:rPr>
               <w:fldChar w:fldCharType="end"/>
             </w:r>
@@ -313,10 +289,9 @@
               <w:rFonts w:asciiTheme="minorHAnsi" w:hAnsiTheme="minorHAnsi"/>
               <w:noProof/>
               <w:sz w:val="22"/>
-              <w:lang w:val="en-US"/>
             </w:rPr>
           </w:pPr>
-          <w:hyperlink w:anchor="_Toc467930304" w:history="1">
+          <w:hyperlink w:anchor="_Toc472884513" w:history="1">
             <w:r>
               <w:rPr>
                 <w:rStyle w:val="Hyperlink"/>
@@ -329,7 +304,6 @@
               <w:rPr>
                 <w:noProof/>
                 <w:webHidden/>
-                <w:lang w:val="en-US"/>
               </w:rPr>
               <w:tab/>
             </w:r>
@@ -337,7 +311,6 @@
               <w:rPr>
                 <w:noProof/>
                 <w:webHidden/>
-                <w:lang w:val="en-US"/>
               </w:rPr>
               <w:fldChar w:fldCharType="begin"/>
             </w:r>
@@ -345,22 +318,19 @@
               <w:rPr>
                 <w:noProof/>
                 <w:webHidden/>
-                <w:lang w:val="en-US"/>
-              </w:rPr>
-              <w:instrText xml:space="preserve"> PAGEREF _Toc467930304 \h </w:instrText>
+              </w:rPr>
+              <w:instrText xml:space="preserve"> PAGEREF _Toc472884513 \h </w:instrText>
             </w:r>
             <w:r>
               <w:rPr>
                 <w:noProof/>
                 <w:webHidden/>
-                <w:lang w:val="en-US"/>
               </w:rPr>
             </w:r>
             <w:r>
               <w:rPr>
                 <w:noProof/>
                 <w:webHidden/>
-                <w:lang w:val="en-US"/>
               </w:rPr>
               <w:fldChar w:fldCharType="separate"/>
             </w:r>
@@ -368,7 +338,6 @@
               <w:rPr>
                 <w:noProof/>
                 <w:webHidden/>
-                <w:lang w:val="en-US"/>
               </w:rPr>
               <w:t>5</w:t>
             </w:r>
@@ -376,7 +345,6 @@
               <w:rPr>
                 <w:noProof/>
                 <w:webHidden/>
-                <w:lang w:val="en-US"/>
               </w:rPr>
               <w:fldChar w:fldCharType="end"/>
             </w:r>
@@ -392,10 +360,9 @@
               <w:rFonts w:asciiTheme="minorHAnsi" w:hAnsiTheme="minorHAnsi"/>
               <w:noProof/>
               <w:sz w:val="22"/>
-              <w:lang w:val="en-US"/>
             </w:rPr>
           </w:pPr>
-          <w:hyperlink w:anchor="_Toc467930305" w:history="1">
+          <w:hyperlink w:anchor="_Toc472884514" w:history="1">
             <w:r>
               <w:rPr>
                 <w:rStyle w:val="Hyperlink"/>
@@ -408,7 +375,6 @@
               <w:rPr>
                 <w:noProof/>
                 <w:webHidden/>
-                <w:lang w:val="en-US"/>
               </w:rPr>
               <w:tab/>
             </w:r>
@@ -416,7 +382,6 @@
               <w:rPr>
                 <w:noProof/>
                 <w:webHidden/>
-                <w:lang w:val="en-US"/>
               </w:rPr>
               <w:fldChar w:fldCharType="begin"/>
             </w:r>
@@ -424,22 +389,19 @@
               <w:rPr>
                 <w:noProof/>
                 <w:webHidden/>
-                <w:lang w:val="en-US"/>
-              </w:rPr>
-              <w:instrText xml:space="preserve"> PAGEREF _Toc467930305 \h </w:instrText>
+              </w:rPr>
+              <w:instrText xml:space="preserve"> PAGEREF _Toc472884514 \h </w:instrText>
             </w:r>
             <w:r>
               <w:rPr>
                 <w:noProof/>
                 <w:webHidden/>
-                <w:lang w:val="en-US"/>
               </w:rPr>
             </w:r>
             <w:r>
               <w:rPr>
                 <w:noProof/>
                 <w:webHidden/>
-                <w:lang w:val="en-US"/>
               </w:rPr>
               <w:fldChar w:fldCharType="separate"/>
             </w:r>
@@ -447,7 +409,6 @@
               <w:rPr>
                 <w:noProof/>
                 <w:webHidden/>
-                <w:lang w:val="en-US"/>
               </w:rPr>
               <w:t>7</w:t>
             </w:r>
@@ -455,7 +416,6 @@
               <w:rPr>
                 <w:noProof/>
                 <w:webHidden/>
-                <w:lang w:val="en-US"/>
               </w:rPr>
               <w:fldChar w:fldCharType="end"/>
             </w:r>
@@ -471,10 +431,9 @@
               <w:rFonts w:asciiTheme="minorHAnsi" w:hAnsiTheme="minorHAnsi"/>
               <w:noProof/>
               <w:sz w:val="22"/>
-              <w:lang w:val="en-US"/>
             </w:rPr>
           </w:pPr>
-          <w:hyperlink w:anchor="_Toc467930306" w:history="1">
+          <w:hyperlink w:anchor="_Toc472884515" w:history="1">
             <w:r>
               <w:rPr>
                 <w:rStyle w:val="Hyperlink"/>
@@ -487,7 +446,6 @@
               <w:rPr>
                 <w:noProof/>
                 <w:webHidden/>
-                <w:lang w:val="en-US"/>
               </w:rPr>
               <w:tab/>
             </w:r>
@@ -495,7 +453,6 @@
               <w:rPr>
                 <w:noProof/>
                 <w:webHidden/>
-                <w:lang w:val="en-US"/>
               </w:rPr>
               <w:fldChar w:fldCharType="begin"/>
             </w:r>
@@ -503,22 +460,19 @@
               <w:rPr>
                 <w:noProof/>
                 <w:webHidden/>
-                <w:lang w:val="en-US"/>
-              </w:rPr>
-              <w:instrText xml:space="preserve"> PAGEREF _Toc467930306 \h </w:instrText>
+              </w:rPr>
+              <w:instrText xml:space="preserve"> PAGEREF _Toc472884515 \h </w:instrText>
             </w:r>
             <w:r>
               <w:rPr>
                 <w:noProof/>
                 <w:webHidden/>
-                <w:lang w:val="en-US"/>
               </w:rPr>
             </w:r>
             <w:r>
               <w:rPr>
                 <w:noProof/>
                 <w:webHidden/>
-                <w:lang w:val="en-US"/>
               </w:rPr>
               <w:fldChar w:fldCharType="separate"/>
             </w:r>
@@ -526,7 +480,6 @@
               <w:rPr>
                 <w:noProof/>
                 <w:webHidden/>
-                <w:lang w:val="en-US"/>
               </w:rPr>
               <w:t>7</w:t>
             </w:r>
@@ -534,7 +487,6 @@
               <w:rPr>
                 <w:noProof/>
                 <w:webHidden/>
-                <w:lang w:val="en-US"/>
               </w:rPr>
               <w:fldChar w:fldCharType="end"/>
             </w:r>
@@ -550,10 +502,9 @@
               <w:rFonts w:asciiTheme="minorHAnsi" w:hAnsiTheme="minorHAnsi"/>
               <w:noProof/>
               <w:sz w:val="22"/>
-              <w:lang w:val="en-US"/>
             </w:rPr>
           </w:pPr>
-          <w:hyperlink w:anchor="_Toc467930307" w:history="1">
+          <w:hyperlink w:anchor="_Toc472884516" w:history="1">
             <w:r>
               <w:rPr>
                 <w:rStyle w:val="Hyperlink"/>
@@ -566,7 +517,6 @@
               <w:rPr>
                 <w:noProof/>
                 <w:webHidden/>
-                <w:lang w:val="en-US"/>
               </w:rPr>
               <w:tab/>
             </w:r>
@@ -574,7 +524,6 @@
               <w:rPr>
                 <w:noProof/>
                 <w:webHidden/>
-                <w:lang w:val="en-US"/>
               </w:rPr>
               <w:fldChar w:fldCharType="begin"/>
             </w:r>
@@ -582,22 +531,19 @@
               <w:rPr>
                 <w:noProof/>
                 <w:webHidden/>
-                <w:lang w:val="en-US"/>
-              </w:rPr>
-              <w:instrText xml:space="preserve"> PAGEREF _Toc467930307 \h </w:instrText>
+              </w:rPr>
+              <w:instrText xml:space="preserve"> PAGEREF _Toc472884516 \h </w:instrText>
             </w:r>
             <w:r>
               <w:rPr>
                 <w:noProof/>
                 <w:webHidden/>
-                <w:lang w:val="en-US"/>
               </w:rPr>
             </w:r>
             <w:r>
               <w:rPr>
                 <w:noProof/>
                 <w:webHidden/>
-                <w:lang w:val="en-US"/>
               </w:rPr>
               <w:fldChar w:fldCharType="separate"/>
             </w:r>
@@ -605,7 +551,6 @@
               <w:rPr>
                 <w:noProof/>
                 <w:webHidden/>
-                <w:lang w:val="en-US"/>
               </w:rPr>
               <w:t>7</w:t>
             </w:r>
@@ -613,7 +558,6 @@
               <w:rPr>
                 <w:noProof/>
                 <w:webHidden/>
-                <w:lang w:val="en-US"/>
               </w:rPr>
               <w:fldChar w:fldCharType="end"/>
             </w:r>
@@ -629,10 +573,9 @@
               <w:rFonts w:asciiTheme="minorHAnsi" w:hAnsiTheme="minorHAnsi"/>
               <w:noProof/>
               <w:sz w:val="22"/>
-              <w:lang w:val="en-US"/>
             </w:rPr>
           </w:pPr>
-          <w:hyperlink w:anchor="_Toc467930308" w:history="1">
+          <w:hyperlink w:anchor="_Toc472884517" w:history="1">
             <w:r>
               <w:rPr>
                 <w:rStyle w:val="Hyperlink"/>
@@ -645,7 +588,6 @@
               <w:rPr>
                 <w:noProof/>
                 <w:webHidden/>
-                <w:lang w:val="en-US"/>
               </w:rPr>
               <w:tab/>
             </w:r>
@@ -653,7 +595,6 @@
               <w:rPr>
                 <w:noProof/>
                 <w:webHidden/>
-                <w:lang w:val="en-US"/>
               </w:rPr>
               <w:fldChar w:fldCharType="begin"/>
             </w:r>
@@ -661,22 +602,19 @@
               <w:rPr>
                 <w:noProof/>
                 <w:webHidden/>
-                <w:lang w:val="en-US"/>
-              </w:rPr>
-              <w:instrText xml:space="preserve"> PAGEREF _Toc467930308 \h </w:instrText>
+              </w:rPr>
+              <w:instrText xml:space="preserve"> PAGEREF _Toc472884517 \h </w:instrText>
             </w:r>
             <w:r>
               <w:rPr>
                 <w:noProof/>
                 <w:webHidden/>
-                <w:lang w:val="en-US"/>
               </w:rPr>
             </w:r>
             <w:r>
               <w:rPr>
                 <w:noProof/>
                 <w:webHidden/>
-                <w:lang w:val="en-US"/>
               </w:rPr>
               <w:fldChar w:fldCharType="separate"/>
             </w:r>
@@ -684,7 +622,6 @@
               <w:rPr>
                 <w:noProof/>
                 <w:webHidden/>
-                <w:lang w:val="en-US"/>
               </w:rPr>
               <w:t>8</w:t>
             </w:r>
@@ -692,7 +629,6 @@
               <w:rPr>
                 <w:noProof/>
                 <w:webHidden/>
-                <w:lang w:val="en-US"/>
               </w:rPr>
               <w:fldChar w:fldCharType="end"/>
             </w:r>
@@ -708,10 +644,9 @@
               <w:rFonts w:asciiTheme="minorHAnsi" w:hAnsiTheme="minorHAnsi"/>
               <w:noProof/>
               <w:sz w:val="22"/>
-              <w:lang w:val="en-US"/>
             </w:rPr>
           </w:pPr>
-          <w:hyperlink w:anchor="_Toc467930309" w:history="1">
+          <w:hyperlink w:anchor="_Toc472884518" w:history="1">
             <w:r>
               <w:rPr>
                 <w:rStyle w:val="Hyperlink"/>
@@ -724,7 +659,6 @@
               <w:rPr>
                 <w:noProof/>
                 <w:webHidden/>
-                <w:lang w:val="en-US"/>
               </w:rPr>
               <w:tab/>
             </w:r>
@@ -732,7 +666,6 @@
               <w:rPr>
                 <w:noProof/>
                 <w:webHidden/>
-                <w:lang w:val="en-US"/>
               </w:rPr>
               <w:fldChar w:fldCharType="begin"/>
             </w:r>
@@ -740,22 +673,19 @@
               <w:rPr>
                 <w:noProof/>
                 <w:webHidden/>
-                <w:lang w:val="en-US"/>
-              </w:rPr>
-              <w:instrText xml:space="preserve"> PAGEREF _Toc467930309 \h </w:instrText>
+              </w:rPr>
+              <w:instrText xml:space="preserve"> PAGEREF _Toc472884518 \h </w:instrText>
             </w:r>
             <w:r>
               <w:rPr>
                 <w:noProof/>
                 <w:webHidden/>
-                <w:lang w:val="en-US"/>
               </w:rPr>
             </w:r>
             <w:r>
               <w:rPr>
                 <w:noProof/>
                 <w:webHidden/>
-                <w:lang w:val="en-US"/>
               </w:rPr>
               <w:fldChar w:fldCharType="separate"/>
             </w:r>
@@ -763,15 +693,13 @@
               <w:rPr>
                 <w:noProof/>
                 <w:webHidden/>
-                <w:lang w:val="en-US"/>
-              </w:rPr>
-              <w:t>9</w:t>
+              </w:rPr>
+              <w:t>10</w:t>
             </w:r>
             <w:r>
               <w:rPr>
                 <w:noProof/>
                 <w:webHidden/>
-                <w:lang w:val="en-US"/>
               </w:rPr>
               <w:fldChar w:fldCharType="end"/>
             </w:r>
@@ -787,10 +715,9 @@
               <w:rFonts w:asciiTheme="minorHAnsi" w:hAnsiTheme="minorHAnsi"/>
               <w:noProof/>
               <w:sz w:val="22"/>
-              <w:lang w:val="en-US"/>
             </w:rPr>
           </w:pPr>
-          <w:hyperlink w:anchor="_Toc467930310" w:history="1">
+          <w:hyperlink w:anchor="_Toc472884519" w:history="1">
             <w:r>
               <w:rPr>
                 <w:rStyle w:val="Hyperlink"/>
@@ -803,7 +730,6 @@
               <w:rPr>
                 <w:noProof/>
                 <w:webHidden/>
-                <w:lang w:val="en-US"/>
               </w:rPr>
               <w:tab/>
             </w:r>
@@ -811,7 +737,6 @@
               <w:rPr>
                 <w:noProof/>
                 <w:webHidden/>
-                <w:lang w:val="en-US"/>
               </w:rPr>
               <w:fldChar w:fldCharType="begin"/>
             </w:r>
@@ -819,22 +744,19 @@
               <w:rPr>
                 <w:noProof/>
                 <w:webHidden/>
-                <w:lang w:val="en-US"/>
-              </w:rPr>
-              <w:instrText xml:space="preserve"> PAGEREF _Toc467930310 \h </w:instrText>
+              </w:rPr>
+              <w:instrText xml:space="preserve"> PAGEREF _Toc472884519 \h </w:instrText>
             </w:r>
             <w:r>
               <w:rPr>
                 <w:noProof/>
                 <w:webHidden/>
-                <w:lang w:val="en-US"/>
               </w:rPr>
             </w:r>
             <w:r>
               <w:rPr>
                 <w:noProof/>
                 <w:webHidden/>
-                <w:lang w:val="en-US"/>
               </w:rPr>
               <w:fldChar w:fldCharType="separate"/>
             </w:r>
@@ -842,15 +764,13 @@
               <w:rPr>
                 <w:noProof/>
                 <w:webHidden/>
-                <w:lang w:val="en-US"/>
-              </w:rPr>
-              <w:t>9</w:t>
+              </w:rPr>
+              <w:t>11</w:t>
             </w:r>
             <w:r>
               <w:rPr>
                 <w:noProof/>
                 <w:webHidden/>
-                <w:lang w:val="en-US"/>
               </w:rPr>
               <w:fldChar w:fldCharType="end"/>
             </w:r>
@@ -866,10 +786,9 @@
               <w:rFonts w:asciiTheme="minorHAnsi" w:hAnsiTheme="minorHAnsi"/>
               <w:noProof/>
               <w:sz w:val="22"/>
-              <w:lang w:val="en-US"/>
             </w:rPr>
           </w:pPr>
-          <w:hyperlink w:anchor="_Toc467930311" w:history="1">
+          <w:hyperlink w:anchor="_Toc472884520" w:history="1">
             <w:r>
               <w:rPr>
                 <w:rStyle w:val="Hyperlink"/>
@@ -882,7 +801,6 @@
               <w:rPr>
                 <w:noProof/>
                 <w:webHidden/>
-                <w:lang w:val="en-US"/>
               </w:rPr>
               <w:tab/>
             </w:r>
@@ -890,7 +808,6 @@
               <w:rPr>
                 <w:noProof/>
                 <w:webHidden/>
-                <w:lang w:val="en-US"/>
               </w:rPr>
               <w:fldChar w:fldCharType="begin"/>
             </w:r>
@@ -898,22 +815,19 @@
               <w:rPr>
                 <w:noProof/>
                 <w:webHidden/>
-                <w:lang w:val="en-US"/>
-              </w:rPr>
-              <w:instrText xml:space="preserve"> PAGEREF _Toc467930311 \h </w:instrText>
+              </w:rPr>
+              <w:instrText xml:space="preserve"> PAGEREF _Toc472884520 \h </w:instrText>
             </w:r>
             <w:r>
               <w:rPr>
                 <w:noProof/>
                 <w:webHidden/>
-                <w:lang w:val="en-US"/>
               </w:rPr>
             </w:r>
             <w:r>
               <w:rPr>
                 <w:noProof/>
                 <w:webHidden/>
-                <w:lang w:val="en-US"/>
               </w:rPr>
               <w:fldChar w:fldCharType="separate"/>
             </w:r>
@@ -921,15 +835,13 @@
               <w:rPr>
                 <w:noProof/>
                 <w:webHidden/>
-                <w:lang w:val="en-US"/>
-              </w:rPr>
-              <w:t>10</w:t>
+              </w:rPr>
+              <w:t>12</w:t>
             </w:r>
             <w:r>
               <w:rPr>
                 <w:noProof/>
                 <w:webHidden/>
-                <w:lang w:val="en-US"/>
               </w:rPr>
               <w:fldChar w:fldCharType="end"/>
             </w:r>
@@ -945,10 +857,9 @@
               <w:rFonts w:asciiTheme="minorHAnsi" w:hAnsiTheme="minorHAnsi"/>
               <w:noProof/>
               <w:sz w:val="22"/>
-              <w:lang w:val="en-US"/>
             </w:rPr>
           </w:pPr>
-          <w:hyperlink w:anchor="_Toc467930312" w:history="1">
+          <w:hyperlink w:anchor="_Toc472884521" w:history="1">
             <w:r>
               <w:rPr>
                 <w:rStyle w:val="Hyperlink"/>
@@ -961,7 +872,6 @@
               <w:rPr>
                 <w:noProof/>
                 <w:webHidden/>
-                <w:lang w:val="en-US"/>
               </w:rPr>
               <w:tab/>
             </w:r>
@@ -969,7 +879,6 @@
               <w:rPr>
                 <w:noProof/>
                 <w:webHidden/>
-                <w:lang w:val="en-US"/>
               </w:rPr>
               <w:fldChar w:fldCharType="begin"/>
             </w:r>
@@ -977,22 +886,19 @@
               <w:rPr>
                 <w:noProof/>
                 <w:webHidden/>
-                <w:lang w:val="en-US"/>
-              </w:rPr>
-              <w:instrText xml:space="preserve"> PAGEREF _Toc467930312 \h </w:instrText>
+              </w:rPr>
+              <w:instrText xml:space="preserve"> PAGEREF _Toc472884521 \h </w:instrText>
             </w:r>
             <w:r>
               <w:rPr>
                 <w:noProof/>
                 <w:webHidden/>
-                <w:lang w:val="en-US"/>
               </w:rPr>
             </w:r>
             <w:r>
               <w:rPr>
                 <w:noProof/>
                 <w:webHidden/>
-                <w:lang w:val="en-US"/>
               </w:rPr>
               <w:fldChar w:fldCharType="separate"/>
             </w:r>
@@ -1000,15 +906,13 @@
               <w:rPr>
                 <w:noProof/>
                 <w:webHidden/>
-                <w:lang w:val="en-US"/>
-              </w:rPr>
-              <w:t>14</w:t>
+              </w:rPr>
+              <w:t>17</w:t>
             </w:r>
             <w:r>
               <w:rPr>
                 <w:noProof/>
                 <w:webHidden/>
-                <w:lang w:val="en-US"/>
               </w:rPr>
               <w:fldChar w:fldCharType="end"/>
             </w:r>
@@ -1060,7 +964,7 @@
           <w:lang w:val="en-US"/>
         </w:rPr>
       </w:pPr>
-      <w:bookmarkStart w:id="0" w:name="_Toc467930301"/>
+      <w:bookmarkStart w:id="0" w:name="_Toc472884510"/>
       <w:r>
         <w:rPr>
           <w:lang w:val="en-US"/>
@@ -1794,7 +1698,7 @@
           <w:lang w:val="en-US"/>
         </w:rPr>
       </w:pPr>
-      <w:bookmarkStart w:id="1" w:name="_Toc467930302"/>
+      <w:bookmarkStart w:id="1" w:name="_Toc472884511"/>
       <w:r>
         <w:rPr>
           <w:lang w:val="en-US"/>
@@ -1960,7 +1864,7 @@
               <w:rPr>
                 <w:lang w:val="en-US"/>
               </w:rPr>
-              <w:t>1</w:t>
+              <w:t>2</w:t>
             </w:r>
             <w:r>
               <w:rPr>
@@ -2040,7 +1944,7 @@
               <w:rPr>
                 <w:lang w:val="en-US"/>
               </w:rPr>
-              <w:t>2</w:t>
+              <w:t>3</w:t>
             </w:r>
             <w:r>
               <w:rPr>
@@ -2076,7 +1980,7 @@
               <w:rPr>
                 <w:lang w:val="en-US"/>
               </w:rPr>
-              <w:t>2</w:t>
+              <w:t>5</w:t>
             </w:r>
             <w:r>
               <w:rPr>
@@ -2195,7 +2099,7 @@
               <w:rPr>
                 <w:lang w:val="en-US"/>
               </w:rPr>
-              <w:t>6</w:t>
+              <w:t>10</w:t>
             </w:r>
             <w:r>
               <w:rPr>
@@ -2287,7 +2191,7 @@
               <w:rPr>
                 <w:lang w:val="en-US"/>
               </w:rPr>
-              <w:t>10</w:t>
+              <w:t>20</w:t>
             </w:r>
             <w:r>
               <w:rPr>
@@ -2382,13 +2286,13 @@
               <w:rPr>
                 <w:lang w:val="en-US"/>
               </w:rPr>
-              <w:t>1</w:t>
-            </w:r>
-            <w:r>
-              <w:rPr>
-                <w:lang w:val="en-US"/>
-              </w:rPr>
-              <w:t>5</w:t>
+              <w:t>3</w:t>
+            </w:r>
+            <w:r>
+              <w:rPr>
+                <w:lang w:val="en-US"/>
+              </w:rPr>
+              <w:t>0</w:t>
             </w:r>
             <w:r>
               <w:rPr>
@@ -2430,7 +2334,7 @@
           <w:lang w:val="en-US"/>
         </w:rPr>
       </w:pPr>
-      <w:bookmarkStart w:id="2" w:name="_Toc467930303"/>
+      <w:bookmarkStart w:id="2" w:name="_Toc472884512"/>
       <w:r>
         <w:rPr>
           <w:lang w:val="en-US"/>
@@ -3681,7 +3585,19 @@
               <w:rPr>
                 <w:lang w:val="en-US"/>
               </w:rPr>
-              <w:t>3P</w:t>
+              <w:t>3</w:t>
+            </w:r>
+            <w:r>
+              <w:rPr>
+                <w:lang w:val="en-US"/>
+              </w:rPr>
+              <w:t xml:space="preserve"> </w:t>
+            </w:r>
+            <w:r>
+              <w:rPr>
+                <w:lang w:val="en-US"/>
+              </w:rPr>
+              <w:t>P</w:t>
             </w:r>
           </w:p>
         </w:tc>
@@ -3818,7 +3734,13 @@
               <w:rPr>
                 <w:lang w:val="en-US"/>
               </w:rPr>
-              <w:t>2P</w:t>
+              <w:t xml:space="preserve">3 </w:t>
+            </w:r>
+            <w:r>
+              <w:rPr>
+                <w:lang w:val="en-US"/>
+              </w:rPr>
+              <w:t>P</w:t>
             </w:r>
           </w:p>
         </w:tc>
@@ -3954,7 +3876,13 @@
               <w:rPr>
                 <w:lang w:val="en-US"/>
               </w:rPr>
-              <w:t>2P</w:t>
+              <w:t xml:space="preserve">3 </w:t>
+            </w:r>
+            <w:r>
+              <w:rPr>
+                <w:lang w:val="en-US"/>
+              </w:rPr>
+              <w:t>P</w:t>
             </w:r>
           </w:p>
         </w:tc>
@@ -4857,7 +4785,13 @@
               <w:rPr>
                 <w:lang w:val="en-US"/>
               </w:rPr>
-              <w:t>1 P</w:t>
+              <w:t>2</w:t>
+            </w:r>
+            <w:r>
+              <w:rPr>
+                <w:lang w:val="en-US"/>
+              </w:rPr>
+              <w:t xml:space="preserve"> P</w:t>
             </w:r>
           </w:p>
         </w:tc>
@@ -5130,7 +5064,13 @@
               <w:rPr>
                 <w:lang w:val="en-US"/>
               </w:rPr>
-              <w:t>1 P</w:t>
+              <w:t>2</w:t>
+            </w:r>
+            <w:r>
+              <w:rPr>
+                <w:lang w:val="en-US"/>
+              </w:rPr>
+              <w:t xml:space="preserve"> P</w:t>
             </w:r>
           </w:p>
         </w:tc>
@@ -5899,7 +5839,13 @@
               <w:rPr>
                 <w:lang w:val="en-US"/>
               </w:rPr>
-              <w:t>2 P</w:t>
+              <w:t>4</w:t>
+            </w:r>
+            <w:r>
+              <w:rPr>
+                <w:lang w:val="en-US"/>
+              </w:rPr>
+              <w:t xml:space="preserve"> P</w:t>
             </w:r>
           </w:p>
         </w:tc>
@@ -6172,7 +6118,13 @@
               <w:rPr>
                 <w:lang w:val="en-US"/>
               </w:rPr>
-              <w:t>2 P</w:t>
+              <w:t>4</w:t>
+            </w:r>
+            <w:r>
+              <w:rPr>
+                <w:lang w:val="en-US"/>
+              </w:rPr>
+              <w:t xml:space="preserve"> P</w:t>
             </w:r>
           </w:p>
         </w:tc>
@@ -6445,7 +6397,13 @@
               <w:rPr>
                 <w:lang w:val="en-US"/>
               </w:rPr>
-              <w:t>2 P</w:t>
+              <w:t>4</w:t>
+            </w:r>
+            <w:r>
+              <w:rPr>
+                <w:lang w:val="en-US"/>
+              </w:rPr>
+              <w:t xml:space="preserve"> P</w:t>
             </w:r>
           </w:p>
         </w:tc>
@@ -6581,7 +6539,13 @@
               <w:rPr>
                 <w:lang w:val="en-US"/>
               </w:rPr>
-              <w:t>2 P</w:t>
+              <w:t>4</w:t>
+            </w:r>
+            <w:r>
+              <w:rPr>
+                <w:lang w:val="en-US"/>
+              </w:rPr>
+              <w:t xml:space="preserve"> P</w:t>
             </w:r>
           </w:p>
         </w:tc>
@@ -6832,7 +6796,13 @@
               <w:rPr>
                 <w:lang w:val="en-US"/>
               </w:rPr>
-              <w:t>0 P</w:t>
+              <w:t>5</w:t>
+            </w:r>
+            <w:r>
+              <w:rPr>
+                <w:lang w:val="en-US"/>
+              </w:rPr>
+              <w:t xml:space="preserve"> P</w:t>
             </w:r>
           </w:p>
         </w:tc>
@@ -6969,7 +6939,13 @@
               <w:rPr>
                 <w:lang w:val="en-US"/>
               </w:rPr>
-              <w:t>3 P</w:t>
+              <w:t>5</w:t>
+            </w:r>
+            <w:r>
+              <w:rPr>
+                <w:lang w:val="en-US"/>
+              </w:rPr>
+              <w:t xml:space="preserve"> P</w:t>
             </w:r>
           </w:p>
         </w:tc>
@@ -7105,7 +7081,13 @@
               <w:rPr>
                 <w:lang w:val="en-US"/>
               </w:rPr>
-              <w:t>3 P</w:t>
+              <w:t>5</w:t>
+            </w:r>
+            <w:r>
+              <w:rPr>
+                <w:lang w:val="en-US"/>
+              </w:rPr>
+              <w:t xml:space="preserve"> P</w:t>
             </w:r>
           </w:p>
         </w:tc>
@@ -7242,7 +7224,13 @@
               <w:rPr>
                 <w:lang w:val="en-US"/>
               </w:rPr>
-              <w:t>3 P</w:t>
+              <w:t>5</w:t>
+            </w:r>
+            <w:r>
+              <w:rPr>
+                <w:lang w:val="en-US"/>
+              </w:rPr>
+              <w:t xml:space="preserve"> P</w:t>
             </w:r>
           </w:p>
         </w:tc>
@@ -11418,7 +11406,7 @@
           <w:lang w:val="en-US"/>
         </w:rPr>
       </w:pPr>
-      <w:bookmarkStart w:id="3" w:name="_Toc467930304"/>
+      <w:bookmarkStart w:id="3" w:name="_Toc472884513"/>
       <w:r>
         <w:rPr>
           <w:lang w:val="en-US"/>
@@ -11709,7 +11697,13 @@
               <w:rPr>
                 <w:lang w:val="en-US"/>
               </w:rPr>
-              <w:t>2 P</w:t>
+              <w:t>3</w:t>
+            </w:r>
+            <w:r>
+              <w:rPr>
+                <w:lang w:val="en-US"/>
+              </w:rPr>
+              <w:t xml:space="preserve"> P</w:t>
             </w:r>
           </w:p>
         </w:tc>
@@ -11799,7 +11793,13 @@
               <w:rPr>
                 <w:lang w:val="en-US"/>
               </w:rPr>
-              <w:t>2 P</w:t>
+              <w:t>3</w:t>
+            </w:r>
+            <w:r>
+              <w:rPr>
+                <w:lang w:val="en-US"/>
+              </w:rPr>
+              <w:t xml:space="preserve"> P</w:t>
             </w:r>
           </w:p>
         </w:tc>
@@ -11824,7 +11824,7 @@
               <w:rPr>
                 <w:lang w:val="en-US"/>
               </w:rPr>
-              <w:t>Narrow-Point</w:t>
+              <w:t>Jagged</w:t>
             </w:r>
           </w:p>
         </w:tc>
@@ -11844,7 +11844,7 @@
               <w:rPr>
                 <w:lang w:val="en-US"/>
               </w:rPr>
-              <w:t>Blade</w:t>
+              <w:t>All</w:t>
             </w:r>
           </w:p>
         </w:tc>
@@ -11864,7 +11864,13 @@
               <w:rPr>
                 <w:lang w:val="en-US"/>
               </w:rPr>
-              <w:t>III</w:t>
+              <w:t>II</w:t>
+            </w:r>
+            <w:r>
+              <w:rPr>
+                <w:lang w:val="en-US"/>
+              </w:rPr>
+              <w:t>I</w:t>
             </w:r>
           </w:p>
         </w:tc>
@@ -11884,19 +11890,13 @@
               <w:rPr>
                 <w:lang w:val="en-US"/>
               </w:rPr>
-              <w:t>1</w:t>
-            </w:r>
-            <w:r>
-              <w:rPr>
-                <w:lang w:val="en-US"/>
-              </w:rPr>
-              <w:t xml:space="preserve"> </w:t>
-            </w:r>
-            <w:r>
-              <w:rPr>
-                <w:lang w:val="en-US"/>
-              </w:rPr>
-              <w:t>P</w:t>
+              <w:t>5</w:t>
+            </w:r>
+            <w:r>
+              <w:rPr>
+                <w:lang w:val="en-US"/>
+              </w:rPr>
+              <w:t xml:space="preserve"> P</w:t>
             </w:r>
           </w:p>
         </w:tc>
@@ -11920,7 +11920,7 @@
               <w:rPr>
                 <w:lang w:val="en-US"/>
               </w:rPr>
-              <w:t>Jagged</w:t>
+              <w:t>Poisoned</w:t>
             </w:r>
           </w:p>
         </w:tc>
@@ -11960,13 +11960,7 @@
               <w:rPr>
                 <w:lang w:val="en-US"/>
               </w:rPr>
-              <w:t>II</w:t>
-            </w:r>
-            <w:r>
-              <w:rPr>
-                <w:lang w:val="en-US"/>
-              </w:rPr>
-              <w:t>I</w:t>
+              <w:t>III</w:t>
             </w:r>
           </w:p>
         </w:tc>
@@ -11986,7 +11980,13 @@
               <w:rPr>
                 <w:lang w:val="en-US"/>
               </w:rPr>
-              <w:t>2 P</w:t>
+              <w:t>5</w:t>
+            </w:r>
+            <w:r>
+              <w:rPr>
+                <w:lang w:val="en-US"/>
+              </w:rPr>
+              <w:t xml:space="preserve"> P</w:t>
             </w:r>
           </w:p>
         </w:tc>
@@ -12011,7 +12011,7 @@
               <w:rPr>
                 <w:lang w:val="en-US"/>
               </w:rPr>
-              <w:t>Poisoned</w:t>
+              <w:t>Extending</w:t>
             </w:r>
           </w:p>
         </w:tc>
@@ -12051,7 +12051,7 @@
               <w:rPr>
                 <w:lang w:val="en-US"/>
               </w:rPr>
-              <w:t>III</w:t>
+              <w:t>IV</w:t>
             </w:r>
           </w:p>
         </w:tc>
@@ -12071,7 +12071,13 @@
               <w:rPr>
                 <w:lang w:val="en-US"/>
               </w:rPr>
-              <w:t>2 P</w:t>
+              <w:t>5</w:t>
+            </w:r>
+            <w:r>
+              <w:rPr>
+                <w:lang w:val="en-US"/>
+              </w:rPr>
+              <w:t xml:space="preserve"> P</w:t>
             </w:r>
           </w:p>
         </w:tc>
@@ -12095,7 +12101,7 @@
               <w:rPr>
                 <w:lang w:val="en-US"/>
               </w:rPr>
-              <w:t>Extending</w:t>
+              <w:t>Burning</w:t>
             </w:r>
           </w:p>
         </w:tc>
@@ -12155,7 +12161,13 @@
               <w:rPr>
                 <w:lang w:val="en-US"/>
               </w:rPr>
-              <w:t>3 P</w:t>
+              <w:t>5</w:t>
+            </w:r>
+            <w:r>
+              <w:rPr>
+                <w:lang w:val="en-US"/>
+              </w:rPr>
+              <w:t xml:space="preserve"> P</w:t>
             </w:r>
           </w:p>
         </w:tc>
@@ -12180,7 +12192,7 @@
               <w:rPr>
                 <w:lang w:val="en-US"/>
               </w:rPr>
-              <w:t>Burning</w:t>
+              <w:t>Froststeel</w:t>
             </w:r>
           </w:p>
         </w:tc>
@@ -12240,7 +12252,19 @@
               <w:rPr>
                 <w:lang w:val="en-US"/>
               </w:rPr>
-              <w:t>3 P</w:t>
+              <w:t>5</w:t>
+            </w:r>
+            <w:r>
+              <w:rPr>
+                <w:lang w:val="en-US"/>
+              </w:rPr>
+              <w:t xml:space="preserve"> </w:t>
+            </w:r>
+            <w:r>
+              <w:rPr>
+                <w:lang w:val="en-US"/>
+              </w:rPr>
+              <w:t>P</w:t>
             </w:r>
           </w:p>
         </w:tc>
@@ -12264,7 +12288,7 @@
               <w:rPr>
                 <w:lang w:val="en-US"/>
               </w:rPr>
-              <w:t>Froststeel</w:t>
+              <w:t>Powerweapon</w:t>
             </w:r>
           </w:p>
         </w:tc>
@@ -12324,92 +12348,21 @@
               <w:rPr>
                 <w:lang w:val="en-US"/>
               </w:rPr>
-              <w:t>3P</w:t>
-            </w:r>
-          </w:p>
-        </w:tc>
-      </w:tr>
-      <w:tr>
-        <w:trPr>
-          <w:cnfStyle w:val="000000100000" w:firstRow="0" w:lastRow="0" w:firstColumn="0" w:lastColumn="0" w:oddVBand="0" w:evenVBand="0" w:oddHBand="1" w:evenHBand="0" w:firstRowFirstColumn="0" w:firstRowLastColumn="0" w:lastRowFirstColumn="0" w:lastRowLastColumn="0"/>
-          <w:trHeight w:val="272"/>
-        </w:trPr>
-        <w:tc>
-          <w:tcPr>
-            <w:cnfStyle w:val="001000000000" w:firstRow="0" w:lastRow="0" w:firstColumn="1" w:lastColumn="0" w:oddVBand="0" w:evenVBand="0" w:oddHBand="0" w:evenHBand="0" w:firstRowFirstColumn="0" w:firstRowLastColumn="0" w:lastRowFirstColumn="0" w:lastRowLastColumn="0"/>
-            <w:tcW w:w="4043" w:type="dxa"/>
-          </w:tcPr>
-          <w:p>
-            <w:pPr>
-              <w:rPr>
-                <w:lang w:val="en-US"/>
-              </w:rPr>
-            </w:pPr>
-            <w:r>
-              <w:rPr>
-                <w:lang w:val="en-US"/>
-              </w:rPr>
-              <w:t>Powerweapon</w:t>
-            </w:r>
-          </w:p>
-        </w:tc>
-        <w:tc>
-          <w:tcPr>
-            <w:tcW w:w="2091" w:type="dxa"/>
-          </w:tcPr>
-          <w:p>
-            <w:pPr>
-              <w:jc w:val="center"/>
-              <w:cnfStyle w:val="000000100000" w:firstRow="0" w:lastRow="0" w:firstColumn="0" w:lastColumn="0" w:oddVBand="0" w:evenVBand="0" w:oddHBand="1" w:evenHBand="0" w:firstRowFirstColumn="0" w:firstRowLastColumn="0" w:lastRowFirstColumn="0" w:lastRowLastColumn="0"/>
-              <w:rPr>
-                <w:lang w:val="en-US"/>
-              </w:rPr>
-            </w:pPr>
-            <w:r>
-              <w:rPr>
-                <w:lang w:val="en-US"/>
-              </w:rPr>
-              <w:t>All</w:t>
-            </w:r>
-          </w:p>
-        </w:tc>
-        <w:tc>
-          <w:tcPr>
-            <w:tcW w:w="1227" w:type="dxa"/>
-          </w:tcPr>
-          <w:p>
-            <w:pPr>
-              <w:jc w:val="center"/>
-              <w:cnfStyle w:val="000000100000" w:firstRow="0" w:lastRow="0" w:firstColumn="0" w:lastColumn="0" w:oddVBand="0" w:evenVBand="0" w:oddHBand="1" w:evenHBand="0" w:firstRowFirstColumn="0" w:firstRowLastColumn="0" w:lastRowFirstColumn="0" w:lastRowLastColumn="0"/>
-              <w:rPr>
-                <w:lang w:val="en-US"/>
-              </w:rPr>
-            </w:pPr>
-            <w:r>
-              <w:rPr>
-                <w:lang w:val="en-US"/>
-              </w:rPr>
-              <w:t>IV</w:t>
-            </w:r>
-          </w:p>
-        </w:tc>
-        <w:tc>
-          <w:tcPr>
-            <w:tcW w:w="1826" w:type="dxa"/>
-          </w:tcPr>
-          <w:p>
-            <w:pPr>
-              <w:jc w:val="center"/>
-              <w:cnfStyle w:val="000000100000" w:firstRow="0" w:lastRow="0" w:firstColumn="0" w:lastColumn="0" w:oddVBand="0" w:evenVBand="0" w:oddHBand="1" w:evenHBand="0" w:firstRowFirstColumn="0" w:firstRowLastColumn="0" w:lastRowFirstColumn="0" w:lastRowLastColumn="0"/>
-              <w:rPr>
-                <w:lang w:val="en-US"/>
-              </w:rPr>
-            </w:pPr>
-            <w:r>
-              <w:rPr>
-                <w:lang w:val="en-US"/>
-              </w:rPr>
-              <w:t>3P</w:t>
+              <w:t>5</w:t>
+            </w:r>
+            <w:bookmarkStart w:id="4" w:name="_GoBack"/>
+            <w:bookmarkEnd w:id="4"/>
+            <w:r>
+              <w:rPr>
+                <w:lang w:val="en-US"/>
+              </w:rPr>
+              <w:t xml:space="preserve"> </w:t>
+            </w:r>
+            <w:r>
+              <w:rPr>
+                <w:lang w:val="en-US"/>
+              </w:rPr>
+              <w:t>P</w:t>
             </w:r>
           </w:p>
         </w:tc>
@@ -12664,7 +12617,7 @@
               <w:rPr>
                 <w:lang w:val="en-US"/>
               </w:rPr>
-              <w:t>2</w:t>
+              <w:t>3</w:t>
             </w:r>
             <w:r>
               <w:rPr>
@@ -12783,7 +12736,7 @@
               <w:rPr>
                 <w:lang w:val="en-US"/>
               </w:rPr>
-              <w:t>2</w:t>
+              <w:t>3</w:t>
             </w:r>
             <w:r>
               <w:rPr>
@@ -12893,7 +12846,7 @@
               <w:rPr>
                 <w:lang w:val="en-US"/>
               </w:rPr>
-              <w:t>2</w:t>
+              <w:t>3</w:t>
             </w:r>
             <w:r>
               <w:rPr>
@@ -13000,7 +12953,7 @@
               <w:rPr>
                 <w:lang w:val="en-US"/>
               </w:rPr>
-              <w:t>4</w:t>
+              <w:t>5</w:t>
             </w:r>
             <w:r>
               <w:rPr>
@@ -13187,7 +13140,7 @@
               <w:rPr>
                 <w:lang w:val="en-US"/>
               </w:rPr>
-              <w:t>3</w:t>
+              <w:t>5</w:t>
             </w:r>
             <w:r>
               <w:rPr>
@@ -13303,7 +13256,7 @@
               <w:rPr>
                 <w:lang w:val="en-US"/>
               </w:rPr>
-              <w:t>3</w:t>
+              <w:t>5</w:t>
             </w:r>
             <w:r>
               <w:rPr>
@@ -13416,7 +13369,7 @@
               <w:rPr>
                 <w:lang w:val="en-US"/>
               </w:rPr>
-              <w:t>3</w:t>
+              <w:t>5</w:t>
             </w:r>
             <w:r>
               <w:rPr>
@@ -13532,7 +13485,7 @@
               <w:rPr>
                 <w:lang w:val="en-US"/>
               </w:rPr>
-              <w:t>3</w:t>
+              <w:t>5</w:t>
             </w:r>
             <w:r>
               <w:rPr>
@@ -13645,7 +13598,7 @@
               <w:rPr>
                 <w:lang w:val="en-US"/>
               </w:rPr>
-              <w:t>3</w:t>
+              <w:t>5</w:t>
             </w:r>
             <w:r>
               <w:rPr>
@@ -13761,7 +13714,13 @@
               <w:rPr>
                 <w:lang w:val="en-US"/>
               </w:rPr>
-              <w:t>3P</w:t>
+              <w:t xml:space="preserve">5 </w:t>
+            </w:r>
+            <w:r>
+              <w:rPr>
+                <w:lang w:val="en-US"/>
+              </w:rPr>
+              <w:t>P</w:t>
             </w:r>
           </w:p>
         </w:tc>
@@ -13862,7 +13821,13 @@
               <w:rPr>
                 <w:lang w:val="en-US"/>
               </w:rPr>
-              <w:t>5 P</w:t>
+              <w:t>8</w:t>
+            </w:r>
+            <w:r>
+              <w:rPr>
+                <w:lang w:val="en-US"/>
+              </w:rPr>
+              <w:t xml:space="preserve"> P</w:t>
             </w:r>
           </w:p>
         </w:tc>
@@ -14037,7 +14002,19 @@
               <w:rPr>
                 <w:lang w:val="en-US"/>
               </w:rPr>
-              <w:t>2P</w:t>
+              <w:t>3</w:t>
+            </w:r>
+            <w:r>
+              <w:rPr>
+                <w:lang w:val="en-US"/>
+              </w:rPr>
+              <w:t xml:space="preserve"> </w:t>
+            </w:r>
+            <w:r>
+              <w:rPr>
+                <w:lang w:val="en-US"/>
+              </w:rPr>
+              <w:t>P</w:t>
             </w:r>
           </w:p>
         </w:tc>
@@ -14141,7 +14118,13 @@
               <w:rPr>
                 <w:lang w:val="en-US"/>
               </w:rPr>
-              <w:t>2 P</w:t>
+              <w:t>3</w:t>
+            </w:r>
+            <w:r>
+              <w:rPr>
+                <w:lang w:val="en-US"/>
+              </w:rPr>
+              <w:t xml:space="preserve"> P</w:t>
             </w:r>
           </w:p>
         </w:tc>
@@ -14242,7 +14225,13 @@
               <w:rPr>
                 <w:lang w:val="en-US"/>
               </w:rPr>
-              <w:t>2 P</w:t>
+              <w:t>3</w:t>
+            </w:r>
+            <w:r>
+              <w:rPr>
+                <w:lang w:val="en-US"/>
+              </w:rPr>
+              <w:t xml:space="preserve"> P</w:t>
             </w:r>
           </w:p>
         </w:tc>
@@ -14346,7 +14335,13 @@
               <w:rPr>
                 <w:lang w:val="en-US"/>
               </w:rPr>
-              <w:t>2 P</w:t>
+              <w:t>3</w:t>
+            </w:r>
+            <w:r>
+              <w:rPr>
+                <w:lang w:val="en-US"/>
+              </w:rPr>
+              <w:t xml:space="preserve"> P</w:t>
             </w:r>
           </w:p>
         </w:tc>
@@ -14447,7 +14442,13 @@
               <w:rPr>
                 <w:lang w:val="en-US"/>
               </w:rPr>
-              <w:t>2 P</w:t>
+              <w:t>3</w:t>
+            </w:r>
+            <w:r>
+              <w:rPr>
+                <w:lang w:val="en-US"/>
+              </w:rPr>
+              <w:t xml:space="preserve"> P</w:t>
             </w:r>
           </w:p>
         </w:tc>
@@ -14551,7 +14552,13 @@
               <w:rPr>
                 <w:lang w:val="en-US"/>
               </w:rPr>
-              <w:t>2 P</w:t>
+              <w:t>3</w:t>
+            </w:r>
+            <w:r>
+              <w:rPr>
+                <w:lang w:val="en-US"/>
+              </w:rPr>
+              <w:t xml:space="preserve"> P</w:t>
             </w:r>
           </w:p>
         </w:tc>
@@ -14714,7 +14721,7 @@
               <w:rPr>
                 <w:lang w:val="en-US"/>
               </w:rPr>
-              <w:t>Narrow-Point</w:t>
+              <w:t>Jagged</w:t>
             </w:r>
           </w:p>
         </w:tc>
@@ -14740,7 +14747,7 @@
                 <w:i/>
                 <w:lang w:val="en-US"/>
               </w:rPr>
-              <w:t>Spiky</w:t>
+              <w:t>Bleeding</w:t>
             </w:r>
             <w:r>
               <w:rPr>
@@ -14767,7 +14774,7 @@
               <w:rPr>
                 <w:lang w:val="en-US"/>
               </w:rPr>
-              <w:t>Jagged</w:t>
+              <w:t>Poisoned</w:t>
             </w:r>
           </w:p>
         </w:tc>
@@ -14793,7 +14800,7 @@
                 <w:i/>
                 <w:lang w:val="en-US"/>
               </w:rPr>
-              <w:t>Bleeding</w:t>
+              <w:t>Poisoned</w:t>
             </w:r>
             <w:r>
               <w:rPr>
@@ -14823,7 +14830,7 @@
               <w:rPr>
                 <w:lang w:val="en-US"/>
               </w:rPr>
-              <w:t>Poisoned</w:t>
+              <w:t>Extending</w:t>
             </w:r>
           </w:p>
         </w:tc>
@@ -14849,13 +14856,26 @@
                 <w:i/>
                 <w:lang w:val="en-US"/>
               </w:rPr>
-              <w:t>Poisoned</w:t>
-            </w:r>
-            <w:r>
-              <w:rPr>
-                <w:lang w:val="en-US"/>
-              </w:rPr>
-              <w:t>.</w:t>
+              <w:t xml:space="preserve">Wide Reach </w:t>
+            </w:r>
+            <w:r>
+              <w:rPr>
+                <w:lang w:val="en-US"/>
+              </w:rPr>
+              <w:t xml:space="preserve">and </w:t>
+            </w:r>
+            <w:r>
+              <w:rPr>
+                <w:i/>
+                <w:lang w:val="en-US"/>
+              </w:rPr>
+              <w:t>Unwieldy</w:t>
+            </w:r>
+            <w:r>
+              <w:rPr>
+                <w:lang w:val="en-US"/>
+              </w:rPr>
+              <w:t>, but you get a -1 Strength malus while using this weapon.</w:t>
             </w:r>
           </w:p>
         </w:tc>
@@ -14876,7 +14896,7 @@
               <w:rPr>
                 <w:lang w:val="en-US"/>
               </w:rPr>
-              <w:t>Extending</w:t>
+              <w:t>Burning</w:t>
             </w:r>
           </w:p>
         </w:tc>
@@ -14895,33 +14915,44 @@
               <w:rPr>
                 <w:lang w:val="en-US"/>
               </w:rPr>
-              <w:t xml:space="preserve">This weapon gets </w:t>
+              <w:t>This weapon</w:t>
+            </w:r>
+            <w:r>
+              <w:rPr>
+                <w:lang w:val="en-US"/>
+              </w:rPr>
+              <w:t>’s type</w:t>
+            </w:r>
+            <w:r>
+              <w:rPr>
+                <w:lang w:val="en-US"/>
+              </w:rPr>
+              <w:t xml:space="preserve"> </w:t>
+            </w:r>
+            <w:r>
+              <w:rPr>
+                <w:lang w:val="en-US"/>
+              </w:rPr>
+              <w:t>becomes</w:t>
+            </w:r>
+            <w:r>
+              <w:rPr>
+                <w:lang w:val="en-US"/>
+              </w:rPr>
+              <w:t xml:space="preserve"> </w:t>
             </w:r>
             <w:r>
               <w:rPr>
                 <w:i/>
                 <w:lang w:val="en-US"/>
               </w:rPr>
-              <w:t xml:space="preserve">Wide Reach </w:t>
-            </w:r>
-            <w:r>
-              <w:rPr>
-                <w:lang w:val="en-US"/>
-              </w:rPr>
-              <w:t xml:space="preserve">and </w:t>
-            </w:r>
-            <w:r>
-              <w:rPr>
-                <w:i/>
-                <w:lang w:val="en-US"/>
-              </w:rPr>
-              <w:t>Unblocking</w:t>
-            </w:r>
-            <w:r>
-              <w:rPr>
-                <w:lang w:val="en-US"/>
-              </w:rPr>
-              <w:t>, but you get a -1 Strength malus while using this weapon.</w:t>
+              <w:t>Fire</w:t>
+            </w:r>
+            <w:r>
+              <w:rPr>
+                <w:lang w:val="en-US"/>
+              </w:rPr>
+              <w:t xml:space="preserve"> and +1 Damage</w:t>
             </w:r>
           </w:p>
         </w:tc>
@@ -14945,7 +14976,7 @@
               <w:rPr>
                 <w:lang w:val="en-US"/>
               </w:rPr>
-              <w:t>Burning</w:t>
+              <w:t>Froststeel</w:t>
             </w:r>
           </w:p>
         </w:tc>
@@ -14995,7 +15026,7 @@
                 <w:i/>
                 <w:lang w:val="en-US"/>
               </w:rPr>
-              <w:t>Fire</w:t>
+              <w:t>Cold</w:t>
             </w:r>
             <w:r>
               <w:rPr>
@@ -15022,7 +15053,7 @@
               <w:rPr>
                 <w:lang w:val="en-US"/>
               </w:rPr>
-              <w:t>Froststeel</w:t>
+              <w:t>Powerweapon</w:t>
             </w:r>
           </w:p>
         </w:tc>
@@ -15033,86 +15064,6 @@
           <w:p>
             <w:pPr>
               <w:cnfStyle w:val="000000000000" w:firstRow="0" w:lastRow="0" w:firstColumn="0" w:lastColumn="0" w:oddVBand="0" w:evenVBand="0" w:oddHBand="0" w:evenHBand="0" w:firstRowFirstColumn="0" w:firstRowLastColumn="0" w:lastRowFirstColumn="0" w:lastRowLastColumn="0"/>
-              <w:rPr>
-                <w:lang w:val="en-US"/>
-              </w:rPr>
-            </w:pPr>
-            <w:r>
-              <w:rPr>
-                <w:lang w:val="en-US"/>
-              </w:rPr>
-              <w:t>This weapon</w:t>
-            </w:r>
-            <w:r>
-              <w:rPr>
-                <w:lang w:val="en-US"/>
-              </w:rPr>
-              <w:t>’s type</w:t>
-            </w:r>
-            <w:r>
-              <w:rPr>
-                <w:lang w:val="en-US"/>
-              </w:rPr>
-              <w:t xml:space="preserve"> </w:t>
-            </w:r>
-            <w:r>
-              <w:rPr>
-                <w:lang w:val="en-US"/>
-              </w:rPr>
-              <w:t>becomes</w:t>
-            </w:r>
-            <w:r>
-              <w:rPr>
-                <w:lang w:val="en-US"/>
-              </w:rPr>
-              <w:t xml:space="preserve"> </w:t>
-            </w:r>
-            <w:r>
-              <w:rPr>
-                <w:i/>
-                <w:lang w:val="en-US"/>
-              </w:rPr>
-              <w:t>Cold</w:t>
-            </w:r>
-            <w:r>
-              <w:rPr>
-                <w:lang w:val="en-US"/>
-              </w:rPr>
-              <w:t xml:space="preserve"> and +1 Damage</w:t>
-            </w:r>
-          </w:p>
-        </w:tc>
-      </w:tr>
-      <w:tr>
-        <w:trPr>
-          <w:cnfStyle w:val="000000100000" w:firstRow="0" w:lastRow="0" w:firstColumn="0" w:lastColumn="0" w:oddVBand="0" w:evenVBand="0" w:oddHBand="1" w:evenHBand="0" w:firstRowFirstColumn="0" w:firstRowLastColumn="0" w:lastRowFirstColumn="0" w:lastRowLastColumn="0"/>
-        </w:trPr>
-        <w:tc>
-          <w:tcPr>
-            <w:cnfStyle w:val="001000000000" w:firstRow="0" w:lastRow="0" w:firstColumn="1" w:lastColumn="0" w:oddVBand="0" w:evenVBand="0" w:oddHBand="0" w:evenHBand="0" w:firstRowFirstColumn="0" w:firstRowLastColumn="0" w:lastRowFirstColumn="0" w:lastRowLastColumn="0"/>
-            <w:tcW w:w="2122" w:type="dxa"/>
-          </w:tcPr>
-          <w:p>
-            <w:pPr>
-              <w:rPr>
-                <w:lang w:val="en-US"/>
-              </w:rPr>
-            </w:pPr>
-            <w:r>
-              <w:rPr>
-                <w:lang w:val="en-US"/>
-              </w:rPr>
-              <w:t>Powerweapon</w:t>
-            </w:r>
-          </w:p>
-        </w:tc>
-        <w:tc>
-          <w:tcPr>
-            <w:tcW w:w="6940" w:type="dxa"/>
-          </w:tcPr>
-          <w:p>
-            <w:pPr>
-              <w:cnfStyle w:val="000000100000" w:firstRow="0" w:lastRow="0" w:firstColumn="0" w:lastColumn="0" w:oddVBand="0" w:evenVBand="0" w:oddHBand="1" w:evenHBand="0" w:firstRowFirstColumn="0" w:firstRowLastColumn="0" w:lastRowFirstColumn="0" w:lastRowLastColumn="0"/>
               <w:rPr>
                 <w:lang w:val="en-US"/>
               </w:rPr>
@@ -16101,14 +16052,14 @@
           <w:lang w:val="en-US"/>
         </w:rPr>
       </w:pPr>
-      <w:bookmarkStart w:id="4" w:name="_Toc467930305"/>
+      <w:bookmarkStart w:id="5" w:name="_Toc472884514"/>
       <w:r>
         <w:rPr>
           <w:lang w:val="en-US"/>
         </w:rPr>
         <w:t>Armor</w:t>
       </w:r>
-      <w:bookmarkEnd w:id="4"/>
+      <w:bookmarkEnd w:id="5"/>
     </w:p>
     <w:p>
       <w:pPr>
@@ -16393,7 +16344,13 @@
               <w:rPr>
                 <w:lang w:val="en-US"/>
               </w:rPr>
-              <w:t>2 P</w:t>
+              <w:t>3</w:t>
+            </w:r>
+            <w:r>
+              <w:rPr>
+                <w:lang w:val="en-US"/>
+              </w:rPr>
+              <w:t xml:space="preserve"> P</w:t>
             </w:r>
           </w:p>
         </w:tc>
@@ -16477,7 +16434,13 @@
               <w:rPr>
                 <w:lang w:val="en-US"/>
               </w:rPr>
-              <w:t>5 P</w:t>
+              <w:t>6</w:t>
+            </w:r>
+            <w:r>
+              <w:rPr>
+                <w:lang w:val="en-US"/>
+              </w:rPr>
+              <w:t xml:space="preserve"> P</w:t>
             </w:r>
           </w:p>
         </w:tc>
@@ -16567,7 +16530,13 @@
               <w:rPr>
                 <w:lang w:val="en-US"/>
               </w:rPr>
-              <w:t>5 P</w:t>
+              <w:t>10</w:t>
+            </w:r>
+            <w:r>
+              <w:rPr>
+                <w:lang w:val="en-US"/>
+              </w:rPr>
+              <w:t xml:space="preserve"> P</w:t>
             </w:r>
           </w:p>
         </w:tc>
@@ -16651,7 +16620,13 @@
               <w:rPr>
                 <w:lang w:val="en-US"/>
               </w:rPr>
-              <w:t>5 P</w:t>
+              <w:t>10</w:t>
+            </w:r>
+            <w:r>
+              <w:rPr>
+                <w:lang w:val="en-US"/>
+              </w:rPr>
+              <w:t xml:space="preserve"> P</w:t>
             </w:r>
           </w:p>
         </w:tc>
@@ -16694,27 +16669,19 @@
               <w:rPr>
                 <w:lang w:val="en-US"/>
               </w:rPr>
-              <w:t xml:space="preserve">4+ Armor Roll against </w:t>
-            </w:r>
-            <w:r>
-              <w:rPr>
-                <w:i/>
-                <w:lang w:val="en-US"/>
-              </w:rPr>
-              <w:t xml:space="preserve">Fire </w:t>
-            </w:r>
-            <w:r>
-              <w:rPr>
-                <w:lang w:val="en-US"/>
-              </w:rPr>
-              <w:t xml:space="preserve">and </w:t>
-            </w:r>
-            <w:r>
-              <w:rPr>
-                <w:i/>
-                <w:lang w:val="en-US"/>
-              </w:rPr>
-              <w:t>Cold</w:t>
+              <w:t>3</w:t>
+            </w:r>
+            <w:r>
+              <w:rPr>
+                <w:lang w:val="en-US"/>
+              </w:rPr>
+              <w:t xml:space="preserve">+ Armor Roll against </w:t>
+            </w:r>
+            <w:r>
+              <w:rPr>
+                <w:lang w:val="en-US"/>
+              </w:rPr>
+              <w:t>non-Physical</w:t>
             </w:r>
             <w:r>
               <w:rPr>
@@ -16760,7 +16727,13 @@
               <w:rPr>
                 <w:lang w:val="en-US"/>
               </w:rPr>
-              <w:t>3 P</w:t>
+              <w:t>5</w:t>
+            </w:r>
+            <w:r>
+              <w:rPr>
+                <w:lang w:val="en-US"/>
+              </w:rPr>
+              <w:t xml:space="preserve"> P</w:t>
             </w:r>
           </w:p>
         </w:tc>
@@ -16851,7 +16824,13 @@
               <w:rPr>
                 <w:lang w:val="en-US"/>
               </w:rPr>
-              <w:t>5 P</w:t>
+              <w:t>10</w:t>
+            </w:r>
+            <w:r>
+              <w:rPr>
+                <w:lang w:val="en-US"/>
+              </w:rPr>
+              <w:t xml:space="preserve"> P</w:t>
             </w:r>
           </w:p>
         </w:tc>
@@ -16947,7 +16926,13 @@
               <w:rPr>
                 <w:lang w:val="en-US"/>
               </w:rPr>
-              <w:t>5 P</w:t>
+              <w:t>10</w:t>
+            </w:r>
+            <w:r>
+              <w:rPr>
+                <w:lang w:val="en-US"/>
+              </w:rPr>
+              <w:t xml:space="preserve"> P</w:t>
             </w:r>
           </w:p>
         </w:tc>
@@ -16974,14 +16959,14 @@
           <w:lang w:val="en-US"/>
         </w:rPr>
       </w:pPr>
-      <w:bookmarkStart w:id="5" w:name="_Toc467930306"/>
+      <w:bookmarkStart w:id="6" w:name="_Toc472884515"/>
       <w:r>
         <w:rPr>
           <w:lang w:val="en-US"/>
         </w:rPr>
         <w:t>Gear</w:t>
       </w:r>
-      <w:bookmarkEnd w:id="5"/>
+      <w:bookmarkEnd w:id="6"/>
     </w:p>
     <w:p>
       <w:pPr>
@@ -17184,7 +17169,13 @@
               <w:rPr>
                 <w:lang w:val="en-US"/>
               </w:rPr>
-              <w:t>3 P</w:t>
+              <w:t>5</w:t>
+            </w:r>
+            <w:r>
+              <w:rPr>
+                <w:lang w:val="en-US"/>
+              </w:rPr>
+              <w:t xml:space="preserve"> P</w:t>
             </w:r>
           </w:p>
         </w:tc>
@@ -17267,7 +17258,13 @@
               <w:rPr>
                 <w:lang w:val="en-US"/>
               </w:rPr>
-              <w:t>3 P</w:t>
+              <w:t>5</w:t>
+            </w:r>
+            <w:r>
+              <w:rPr>
+                <w:lang w:val="en-US"/>
+              </w:rPr>
+              <w:t xml:space="preserve"> P</w:t>
             </w:r>
           </w:p>
         </w:tc>
@@ -17311,7 +17308,13 @@
               <w:rPr>
                 <w:lang w:val="en-US"/>
               </w:rPr>
-              <w:t>At the end of each Round, heal 1 HP on a Roll of 6</w:t>
+              <w:t>At the end of each</w:t>
+            </w:r>
+            <w:r>
+              <w:rPr>
+                <w:lang w:val="en-US"/>
+              </w:rPr>
+              <w:t xml:space="preserve"> Round, heal 1 HP on a Roll of 4+</w:t>
             </w:r>
           </w:p>
         </w:tc>
@@ -17351,7 +17354,13 @@
               <w:rPr>
                 <w:lang w:val="en-US"/>
               </w:rPr>
-              <w:t>5 P</w:t>
+              <w:t>5</w:t>
+            </w:r>
+            <w:r>
+              <w:rPr>
+                <w:lang w:val="en-US"/>
+              </w:rPr>
+              <w:t xml:space="preserve"> P</w:t>
             </w:r>
           </w:p>
         </w:tc>
@@ -17494,7 +17503,13 @@
               <w:rPr>
                 <w:lang w:val="en-US"/>
               </w:rPr>
-              <w:t>5 P</w:t>
+              <w:t>10</w:t>
+            </w:r>
+            <w:r>
+              <w:rPr>
+                <w:lang w:val="en-US"/>
+              </w:rPr>
+              <w:t xml:space="preserve"> P</w:t>
             </w:r>
           </w:p>
         </w:tc>
@@ -17584,7 +17599,13 @@
               <w:rPr>
                 <w:lang w:val="en-US"/>
               </w:rPr>
-              <w:t>5 P</w:t>
+              <w:t>10</w:t>
+            </w:r>
+            <w:r>
+              <w:rPr>
+                <w:lang w:val="en-US"/>
+              </w:rPr>
+              <w:t xml:space="preserve"> P</w:t>
             </w:r>
           </w:p>
         </w:tc>
@@ -17681,7 +17702,13 @@
               <w:rPr>
                 <w:lang w:val="en-US"/>
               </w:rPr>
-              <w:t>10 P</w:t>
+              <w:t>15</w:t>
+            </w:r>
+            <w:r>
+              <w:rPr>
+                <w:lang w:val="en-US"/>
+              </w:rPr>
+              <w:t xml:space="preserve"> P</w:t>
             </w:r>
           </w:p>
         </w:tc>
@@ -17855,7 +17882,13 @@
               <w:rPr>
                 <w:lang w:val="en-US"/>
               </w:rPr>
-              <w:t>5 P</w:t>
+              <w:t>10</w:t>
+            </w:r>
+            <w:r>
+              <w:rPr>
+                <w:lang w:val="en-US"/>
+              </w:rPr>
+              <w:t xml:space="preserve"> P</w:t>
             </w:r>
           </w:p>
         </w:tc>
@@ -17882,14 +17915,14 @@
           <w:lang w:val="en-US"/>
         </w:rPr>
       </w:pPr>
-      <w:bookmarkStart w:id="6" w:name="_Toc467930307"/>
+      <w:bookmarkStart w:id="7" w:name="_Toc472884516"/>
       <w:r>
         <w:rPr>
           <w:lang w:val="en-US"/>
         </w:rPr>
         <w:t>Consumables</w:t>
       </w:r>
-      <w:bookmarkEnd w:id="6"/>
+      <w:bookmarkEnd w:id="7"/>
     </w:p>
     <w:p>
       <w:pPr>
@@ -17915,8 +17948,6 @@
         </w:rPr>
         <w:t xml:space="preserve"> as either a skill or action</w:t>
       </w:r>
-      <w:bookmarkStart w:id="7" w:name="_GoBack"/>
-      <w:bookmarkEnd w:id="7"/>
       <w:r>
         <w:rPr>
           <w:lang w:val="en-US"/>
@@ -18890,7 +18921,7 @@
           <w:lang w:val="en-US"/>
         </w:rPr>
       </w:pPr>
-      <w:bookmarkStart w:id="8" w:name="_Toc467930308"/>
+      <w:bookmarkStart w:id="8" w:name="_Toc472884517"/>
       <w:r>
         <w:rPr>
           <w:lang w:val="en-US"/>
@@ -19054,13 +19085,7 @@
               <w:rPr>
                 <w:lang w:val="en-US"/>
               </w:rPr>
-              <w:t>1</w:t>
-            </w:r>
-            <w:r>
-              <w:rPr>
-                <w:lang w:val="en-US"/>
-              </w:rPr>
-              <w:t>2</w:t>
+              <w:t>20</w:t>
             </w:r>
             <w:r>
               <w:rPr>
@@ -19125,7 +19150,7 @@
               <w:rPr>
                 <w:lang w:val="en-US"/>
               </w:rPr>
-              <w:t>12</w:t>
+              <w:t>20</w:t>
             </w:r>
             <w:r>
               <w:rPr>
@@ -19193,7 +19218,7 @@
               <w:rPr>
                 <w:lang w:val="en-US"/>
               </w:rPr>
-              <w:t>6</w:t>
+              <w:t>10</w:t>
             </w:r>
             <w:r>
               <w:rPr>
@@ -19258,7 +19283,7 @@
               <w:rPr>
                 <w:lang w:val="en-US"/>
               </w:rPr>
-              <w:t>6</w:t>
+              <w:t>10</w:t>
             </w:r>
             <w:r>
               <w:rPr>
@@ -19326,13 +19351,7 @@
               <w:rPr>
                 <w:lang w:val="en-US"/>
               </w:rPr>
-              <w:t>1</w:t>
-            </w:r>
-            <w:r>
-              <w:rPr>
-                <w:lang w:val="en-US"/>
-              </w:rPr>
-              <w:t>2</w:t>
+              <w:t>20</w:t>
             </w:r>
             <w:r>
               <w:rPr>
@@ -19397,7 +19416,7 @@
               <w:rPr>
                 <w:lang w:val="en-US"/>
               </w:rPr>
-              <w:t>8</w:t>
+              <w:t>10</w:t>
             </w:r>
             <w:r>
               <w:rPr>
@@ -19465,7 +19484,7 @@
               <w:rPr>
                 <w:lang w:val="en-US"/>
               </w:rPr>
-              <w:t>12</w:t>
+              <w:t>20</w:t>
             </w:r>
             <w:r>
               <w:rPr>
@@ -19530,7 +19549,13 @@
               <w:rPr>
                 <w:lang w:val="en-US"/>
               </w:rPr>
-              <w:t>12 P</w:t>
+              <w:t>20</w:t>
+            </w:r>
+            <w:r>
+              <w:rPr>
+                <w:lang w:val="en-US"/>
+              </w:rPr>
+              <w:t xml:space="preserve"> P</w:t>
             </w:r>
           </w:p>
         </w:tc>
@@ -19592,7 +19617,7 @@
               <w:rPr>
                 <w:lang w:val="en-US"/>
               </w:rPr>
-              <w:t>8</w:t>
+              <w:t>10</w:t>
             </w:r>
             <w:r>
               <w:rPr>
@@ -19657,7 +19682,13 @@
               <w:rPr>
                 <w:lang w:val="en-US"/>
               </w:rPr>
-              <w:t>6 P</w:t>
+              <w:t>10</w:t>
+            </w:r>
+            <w:r>
+              <w:rPr>
+                <w:lang w:val="en-US"/>
+              </w:rPr>
+              <w:t xml:space="preserve"> P</w:t>
             </w:r>
           </w:p>
         </w:tc>
@@ -19719,7 +19750,13 @@
               <w:rPr>
                 <w:lang w:val="en-US"/>
               </w:rPr>
-              <w:t>6 P</w:t>
+              <w:t>10</w:t>
+            </w:r>
+            <w:r>
+              <w:rPr>
+                <w:lang w:val="en-US"/>
+              </w:rPr>
+              <w:t xml:space="preserve"> P</w:t>
             </w:r>
           </w:p>
         </w:tc>
@@ -19778,7 +19815,13 @@
               <w:rPr>
                 <w:lang w:val="en-US"/>
               </w:rPr>
-              <w:t>6 P</w:t>
+              <w:t>10</w:t>
+            </w:r>
+            <w:r>
+              <w:rPr>
+                <w:lang w:val="en-US"/>
+              </w:rPr>
+              <w:t xml:space="preserve"> P</w:t>
             </w:r>
           </w:p>
         </w:tc>
@@ -19840,7 +19883,13 @@
               <w:rPr>
                 <w:lang w:val="en-US"/>
               </w:rPr>
-              <w:t>6 P</w:t>
+              <w:t>10</w:t>
+            </w:r>
+            <w:r>
+              <w:rPr>
+                <w:lang w:val="en-US"/>
+              </w:rPr>
+              <w:t xml:space="preserve"> P</w:t>
             </w:r>
           </w:p>
         </w:tc>
@@ -20828,7 +20877,7 @@
           <w:lang w:val="en-US"/>
         </w:rPr>
       </w:pPr>
-      <w:bookmarkStart w:id="9" w:name="_Toc467930309"/>
+      <w:bookmarkStart w:id="9" w:name="_Toc472884518"/>
       <w:r>
         <w:rPr>
           <w:lang w:val="en-US"/>
@@ -20926,7 +20975,19 @@
               <w:rPr>
                 <w:lang w:val="en-US"/>
               </w:rPr>
-              <w:t xml:space="preserve"> all enemies in melee range with a malus of -1 to your Strength.</w:t>
+              <w:t xml:space="preserve"> all enemies i</w:t>
+            </w:r>
+            <w:r>
+              <w:rPr>
+                <w:lang w:val="en-US"/>
+              </w:rPr>
+              <w:t>n melee range with a malus of -2</w:t>
+            </w:r>
+            <w:r>
+              <w:rPr>
+                <w:lang w:val="en-US"/>
+              </w:rPr>
+              <w:t xml:space="preserve"> to your Strength.</w:t>
             </w:r>
           </w:p>
           <w:p>
@@ -21571,7 +21632,6 @@
           <w:lang w:val="en-US"/>
         </w:rPr>
       </w:pPr>
-      <w:bookmarkStart w:id="10" w:name="_Toc467930310"/>
       <w:r>
         <w:rPr>
           <w:lang w:val="en-US"/>
@@ -21586,6 +21646,7 @@
           <w:lang w:val="en-US"/>
         </w:rPr>
       </w:pPr>
+      <w:bookmarkStart w:id="10" w:name="_Toc472884519"/>
       <w:r>
         <w:rPr>
           <w:lang w:val="en-US"/>
@@ -23189,7 +23250,7 @@
           <w:lang w:val="en-US"/>
         </w:rPr>
       </w:pPr>
-      <w:bookmarkStart w:id="11" w:name="_Toc467930311"/>
+      <w:bookmarkStart w:id="11" w:name="_Toc472884520"/>
       <w:r>
         <w:rPr>
           <w:lang w:val="en-US"/>
@@ -36675,7 +36736,7 @@
           <w:lang w:val="en-US"/>
         </w:rPr>
       </w:pPr>
-      <w:bookmarkStart w:id="12" w:name="_Toc467930312"/>
+      <w:bookmarkStart w:id="12" w:name="_Toc472884521"/>
       <w:r>
         <w:rPr>
           <w:lang w:val="en-US"/>
@@ -37494,7 +37555,31 @@
         <w:rPr>
           <w:lang w:val="en-US"/>
         </w:rPr>
-        <w:t xml:space="preserve">ritical hits that wound deal one extra damage. </w:t>
+        <w:t xml:space="preserve">ritical </w:t>
+      </w:r>
+      <w:r>
+        <w:rPr>
+          <w:lang w:val="en-US"/>
+        </w:rPr>
+        <w:t>hits get</w:t>
+      </w:r>
+      <w:r>
+        <w:rPr>
+          <w:lang w:val="en-US"/>
+        </w:rPr>
+        <w:t xml:space="preserve"> </w:t>
+      </w:r>
+      <w:r>
+        <w:rPr>
+          <w:lang w:val="en-US"/>
+        </w:rPr>
+        <w:t>two</w:t>
+      </w:r>
+      <w:r>
+        <w:rPr>
+          <w:lang w:val="en-US"/>
+        </w:rPr>
+        <w:t xml:space="preserve"> extra damage. </w:t>
       </w:r>
       <w:r>
         <w:rPr>
@@ -37693,14 +37778,45 @@
         <w:rPr>
           <w:lang w:val="en-US"/>
         </w:rPr>
-        <w:t xml:space="preserve">at no cost OR get +1 Damage for all Spells and +1 to </w:t>
+        <w:t>at no cost OR get +</w:t>
       </w:r>
       <w:r>
         <w:rPr>
+          <w:lang w:val="en-US"/>
+        </w:rPr>
+        <w:t>1</w:t>
+      </w:r>
+      <w:r>
+        <w:rPr>
+          <w:lang w:val="en-US"/>
+        </w:rPr>
+        <w:t xml:space="preserve"> to </w:t>
+      </w:r>
+      <w:r>
+        <w:rPr>
           <w:i/>
           <w:lang w:val="en-US"/>
         </w:rPr>
-        <w:t>Quickcast</w:t>
+        <w:t xml:space="preserve">Hit </w:t>
+      </w:r>
+      <w:r>
+        <w:rPr>
+          <w:lang w:val="en-US"/>
+        </w:rPr>
+        <w:t xml:space="preserve">and </w:t>
+      </w:r>
+      <w:r>
+        <w:rPr>
+          <w:i/>
+          <w:lang w:val="en-US"/>
+        </w:rPr>
+        <w:t xml:space="preserve">Wound </w:t>
+      </w:r>
+      <w:r>
+        <w:rPr>
+          <w:lang w:val="en-US"/>
+        </w:rPr>
+        <w:t>rolls for all spellcasts</w:t>
       </w:r>
       <w:r>
         <w:rPr>
@@ -37724,7 +37840,19 @@
         <w:rPr>
           <w:lang w:val="en-US"/>
         </w:rPr>
-        <w:t xml:space="preserve"> receive a -1 malus to HP.</w:t>
+        <w:t xml:space="preserve"> receive a -1 malus to </w:t>
+      </w:r>
+      <w:r>
+        <w:rPr>
+          <w:lang w:val="en-US"/>
+        </w:rPr>
+        <w:t xml:space="preserve">Aim, Strength and </w:t>
+      </w:r>
+      <w:r>
+        <w:rPr>
+          <w:lang w:val="en-US"/>
+        </w:rPr>
+        <w:t>HP.</w:t>
       </w:r>
     </w:p>
     <w:p>
@@ -37852,7 +37980,31 @@
         <w:rPr>
           <w:lang w:val="en-US"/>
         </w:rPr>
-        <w:t xml:space="preserve">A Warsmith must specialize, and gets a -1 malus to either Aim or Strength at the beginning of a game. </w:t>
+        <w:t xml:space="preserve">A Warsmith must specialize, and gets a </w:t>
+      </w:r>
+      <w:r>
+        <w:rPr>
+          <w:lang w:val="en-US"/>
+        </w:rPr>
+        <w:t xml:space="preserve">+1 bonus </w:t>
+      </w:r>
+      <w:r>
+        <w:rPr>
+          <w:lang w:val="en-US"/>
+        </w:rPr>
+        <w:t>to either Aim or Strength</w:t>
+      </w:r>
+      <w:r>
+        <w:rPr>
+          <w:lang w:val="en-US"/>
+        </w:rPr>
+        <w:t xml:space="preserve"> and a -1 malus to the other</w:t>
+      </w:r>
+      <w:r>
+        <w:rPr>
+          <w:lang w:val="en-US"/>
+        </w:rPr>
+        <w:t xml:space="preserve"> at the beginning of a game. </w:t>
       </w:r>
     </w:p>
     <w:p>
@@ -37986,7 +38138,31 @@
         <w:rPr>
           <w:lang w:val="en-US"/>
         </w:rPr>
-        <w:t xml:space="preserve">on hit. </w:t>
+        <w:t xml:space="preserve">on </w:t>
+      </w:r>
+      <w:r>
+        <w:rPr>
+          <w:lang w:val="en-US"/>
+        </w:rPr>
+        <w:t xml:space="preserve">successful </w:t>
+      </w:r>
+      <w:r>
+        <w:rPr>
+          <w:lang w:val="en-US"/>
+        </w:rPr>
+        <w:t>hit</w:t>
+      </w:r>
+      <w:r>
+        <w:rPr>
+          <w:lang w:val="en-US"/>
+        </w:rPr>
+        <w:t>s instead of wounds, but attacks get -1 to Damage</w:t>
+      </w:r>
+      <w:r>
+        <w:rPr>
+          <w:lang w:val="en-US"/>
+        </w:rPr>
+        <w:t xml:space="preserve">. </w:t>
       </w:r>
       <w:r>
         <w:rPr>
@@ -38011,7 +38187,19 @@
         <w:rPr>
           <w:lang w:val="en-US"/>
         </w:rPr>
-        <w:t xml:space="preserve"> When attacked in melee, a Korsair gets -1 to Strength for the full attack. </w:t>
+        <w:t xml:space="preserve"> </w:t>
+      </w:r>
+      <w:r>
+        <w:rPr>
+          <w:lang w:val="en-US"/>
+        </w:rPr>
+        <w:t>A Korsair gets a -1 malus to Strength when attacked in melee</w:t>
+      </w:r>
+      <w:r>
+        <w:rPr>
+          <w:lang w:val="en-US"/>
+        </w:rPr>
+        <w:t xml:space="preserve">. </w:t>
       </w:r>
       <w:r>
         <w:rPr>
@@ -41131,7 +41319,7 @@
 </file>
 
 <file path=customXml/itemProps1.xml><?xml version="1.0" encoding="utf-8"?>
-<ds:datastoreItem xmlns:ds="http://schemas.openxmlformats.org/officeDocument/2006/customXml" ds:itemID="{2EA18113-3940-4079-9A05-0FDD387A8F50}">
+<ds:datastoreItem xmlns:ds="http://schemas.openxmlformats.org/officeDocument/2006/customXml" ds:itemID="{37944F0A-9230-4D89-8577-46B767422194}">
   <ds:schemaRefs>
     <ds:schemaRef ds:uri="http://schemas.openxmlformats.org/officeDocument/2006/bibliography"/>
   </ds:schemaRefs>

</xml_diff>